<commit_message>
Provided flexibility to disable animation
</commit_message>
<xml_diff>
--- a/Documentation/Modal Alert.docx
+++ b/Documentation/Modal Alert.docx
@@ -81,17 +81,7 @@
           <w:sz w:val="28"/>
           <w:szCs w:val="28"/>
         </w:rPr>
-        <w:t>Phili</w:t>
-      </w:r>
-      <w:bookmarkStart w:id="0" w:name="_GoBack"/>
-      <w:bookmarkEnd w:id="0"/>
-      <w:r>
-        <w:rPr>
-          <w:rFonts w:ascii="Times New Roman" w:hAnsi="Times New Roman" w:cs="Times New Roman"/>
-          <w:sz w:val="28"/>
-          <w:szCs w:val="28"/>
-        </w:rPr>
-        <w:t>psDialog</w:t>
+        <w:t>PhilipsDialog</w:t>
       </w:r>
       <w:proofErr w:type="spellEnd"/>
       <w:r>
@@ -220,6 +210,25 @@
           <w:szCs w:val="28"/>
         </w:rPr>
       </w:pPr>
+      <w:r>
+        <w:rPr>
+          <w:rFonts w:ascii="Times New Roman" w:hAnsi="Times New Roman" w:cs="Times New Roman"/>
+          <w:sz w:val="28"/>
+          <w:szCs w:val="28"/>
+        </w:rPr>
+        <w:t xml:space="preserve">To show dialog call API </w:t>
+      </w:r>
+      <w:r>
+        <w:rPr>
+          <w:rFonts w:ascii="Times New Roman" w:hAnsi="Times New Roman" w:cs="Times New Roman"/>
+          <w:sz w:val="28"/>
+          <w:szCs w:val="28"/>
+        </w:rPr>
+        <w:t>alert.</w:t>
+      </w:r>
+      <w:r>
+        <w:t xml:space="preserve"> </w:t>
+      </w:r>
       <w:proofErr w:type="spellStart"/>
       <w:r>
         <w:rPr>
@@ -227,9 +236,17 @@
           <w:sz w:val="28"/>
           <w:szCs w:val="28"/>
         </w:rPr>
-        <w:t>alert.show</w:t>
+        <w:t>showPhilipsDialog</w:t>
       </w:r>
       <w:proofErr w:type="spellEnd"/>
+      <w:r>
+        <w:rPr>
+          <w:rFonts w:ascii="Times New Roman" w:hAnsi="Times New Roman" w:cs="Times New Roman"/>
+          <w:sz w:val="28"/>
+          <w:szCs w:val="28"/>
+        </w:rPr>
+        <w:t xml:space="preserve"> </w:t>
+      </w:r>
       <w:r>
         <w:rPr>
           <w:rFonts w:ascii="Times New Roman" w:hAnsi="Times New Roman" w:cs="Times New Roman"/>
@@ -258,20 +275,8 @@
           <w:sz w:val="28"/>
           <w:szCs w:val="28"/>
         </w:rPr>
-        <w:t xml:space="preserve">To disable blur call </w:t>
-      </w:r>
-      <w:proofErr w:type="spellStart"/>
-      <w:proofErr w:type="gramStart"/>
-      <w:r>
-        <w:rPr>
-          <w:rFonts w:ascii="Times New Roman" w:hAnsi="Times New Roman" w:cs="Times New Roman"/>
-          <w:sz w:val="28"/>
-          <w:szCs w:val="28"/>
-        </w:rPr>
-        <w:t>Api</w:t>
-      </w:r>
-      <w:proofErr w:type="spellEnd"/>
-      <w:proofErr w:type="gramEnd"/>
+        <w:t>To disable blur call API</w:t>
+      </w:r>
       <w:r>
         <w:rPr>
           <w:rFonts w:ascii="Times New Roman" w:hAnsi="Times New Roman" w:cs="Times New Roman"/>
@@ -338,6 +343,78 @@
         </w:rPr>
         <w:t>(float value);</w:t>
       </w:r>
+    </w:p>
+    <w:p>
+      <w:pPr>
+        <w:pStyle w:val="ListParagraph"/>
+        <w:numPr>
+          <w:ilvl w:val="0"/>
+          <w:numId w:val="1"/>
+        </w:numPr>
+        <w:rPr>
+          <w:rFonts w:ascii="Times New Roman" w:hAnsi="Times New Roman" w:cs="Times New Roman"/>
+          <w:sz w:val="28"/>
+          <w:szCs w:val="28"/>
+        </w:rPr>
+      </w:pPr>
+      <w:r>
+        <w:rPr>
+          <w:rFonts w:ascii="Times New Roman" w:hAnsi="Times New Roman" w:cs="Times New Roman"/>
+          <w:sz w:val="28"/>
+          <w:szCs w:val="28"/>
+        </w:rPr>
+        <w:t xml:space="preserve">To dismiss dialog call API </w:t>
+      </w:r>
+      <w:r>
+        <w:rPr>
+          <w:rFonts w:ascii="Times New Roman" w:hAnsi="Times New Roman" w:cs="Times New Roman"/>
+          <w:sz w:val="28"/>
+          <w:szCs w:val="28"/>
+        </w:rPr>
+        <w:t xml:space="preserve"> </w:t>
+      </w:r>
+      <w:proofErr w:type="spellStart"/>
+      <w:r>
+        <w:rPr>
+          <w:rFonts w:ascii="Times New Roman" w:hAnsi="Times New Roman" w:cs="Times New Roman"/>
+          <w:sz w:val="28"/>
+          <w:szCs w:val="28"/>
+        </w:rPr>
+        <w:t>alert.dismissPhilipsDialog</w:t>
+      </w:r>
+      <w:proofErr w:type="spellEnd"/>
+      <w:r>
+        <w:rPr>
+          <w:rFonts w:ascii="Times New Roman" w:hAnsi="Times New Roman" w:cs="Times New Roman"/>
+          <w:sz w:val="28"/>
+          <w:szCs w:val="28"/>
+        </w:rPr>
+        <w:t>();</w:t>
+      </w:r>
+    </w:p>
+    <w:p>
+      <w:pPr>
+        <w:pStyle w:val="ListParagraph"/>
+        <w:numPr>
+          <w:ilvl w:val="0"/>
+          <w:numId w:val="1"/>
+        </w:numPr>
+        <w:rPr>
+          <w:rFonts w:ascii="Times New Roman" w:hAnsi="Times New Roman" w:cs="Times New Roman"/>
+          <w:sz w:val="28"/>
+          <w:szCs w:val="28"/>
+        </w:rPr>
+      </w:pPr>
+      <w:r>
+        <w:rPr>
+          <w:rFonts w:ascii="Times New Roman" w:hAnsi="Times New Roman" w:cs="Times New Roman"/>
+          <w:sz w:val="28"/>
+          <w:szCs w:val="28"/>
+        </w:rPr>
+        <w:t>To disable animation on dialog show and dismiss , use normal API calls show and dismiss of dialog</w:t>
+      </w:r>
+      <w:bookmarkStart w:id="0" w:name="_GoBack"/>
+      <w:bookmarkEnd w:id="0"/>
     </w:p>
     <w:sectPr>
       <w:pgSz w:w="12240" w:h="15840"/>

</xml_diff>